<commit_message>
🎨 (1365): modification du modèle de réponse abandon après confirmation dynamique
</commit_message>
<xml_diff>
--- a/src/views/template/Modèle réponse Abandon après confirmation - dynamique.docx
+++ b/src/views/template/Modèle réponse Abandon après confirmation - dynamique.docx
@@ -233,7 +233,49 @@
                 <w:u w:val="none"/>
                 <w:vertAlign w:val="baseline"/>
               </w:rPr>
-              <w:t>[Date]</w:t>
+              <w:t>[</w:t>
+            </w:r>
+            <w:r>
+              <w:rPr>
+                <w:rFonts w:eastAsia="Arial" w:cs="Arial" w:ascii="Arial" w:hAnsi="Arial"/>
+                <w:b w:val="false"/>
+                <w:i w:val="false"/>
+                <w:caps w:val="false"/>
+                <w:smallCaps w:val="false"/>
+                <w:strike w:val="false"/>
+                <w:dstrike w:val="false"/>
+                <w:color w:val="231F20"/>
+                <w:kern w:val="0"/>
+                <w:position w:val="0"/>
+                <w:sz w:val="16"/>
+                <w:sz w:val="16"/>
+                <w:szCs w:val="16"/>
+                <w:highlight w:val="cyan"/>
+                <w:u w:val="none"/>
+                <w:vertAlign w:val="baseline"/>
+                <w:lang w:val="fr-FR" w:eastAsia="zh-CN" w:bidi="hi-IN"/>
+              </w:rPr>
+              <w:t>XX/XX20XX</w:t>
+            </w:r>
+            <w:r>
+              <w:rPr>
+                <w:rFonts w:eastAsia="Arial" w:cs="Arial" w:ascii="Arial" w:hAnsi="Arial"/>
+                <w:b w:val="false"/>
+                <w:i w:val="false"/>
+                <w:caps w:val="false"/>
+                <w:smallCaps w:val="false"/>
+                <w:strike w:val="false"/>
+                <w:dstrike w:val="false"/>
+                <w:color w:val="231F20"/>
+                <w:position w:val="0"/>
+                <w:sz w:val="16"/>
+                <w:sz w:val="16"/>
+                <w:szCs w:val="16"/>
+                <w:highlight w:val="cyan"/>
+                <w:u w:val="none"/>
+                <w:vertAlign w:val="baseline"/>
+              </w:rPr>
+              <w:t>]</w:t>
             </w:r>
           </w:p>
         </w:tc>
@@ -1014,7 +1056,7 @@
                 <w:sz w:val="20"/>
                 <w:szCs w:val="20"/>
               </w:rPr>
-              <w:t>Puissance-crête ({unitePuissance})</w:t>
+              <w:t>Puissance ({unitePuissance})</w:t>
             </w:r>
           </w:p>
         </w:tc>
@@ -1267,7 +1309,7 @@
           <w:sz w:val="20"/>
           <w:szCs w:val="20"/>
         </w:rPr>
-        <w:t xml:space="preserve"> Je vous rappelle qu’il ne vous sera plus possible de proposer ce projet à une prochaine période d’appel à candidature.</w:t>
+        <w:t xml:space="preserve"> </w:t>
       </w:r>
     </w:p>
     <w:p>
@@ -1893,7 +1935,7 @@
     <w:r>
       <w:rPr/>
       <w:drawing>
-        <wp:anchor behindDoc="1" distT="0" distB="0" distL="0" distR="0" simplePos="0" locked="0" layoutInCell="0" allowOverlap="1" relativeHeight="2">
+        <wp:anchor behindDoc="0" distT="0" distB="0" distL="0" distR="0" simplePos="0" locked="0" layoutInCell="0" allowOverlap="1" relativeHeight="2">
           <wp:simplePos x="0" y="0"/>
           <wp:positionH relativeFrom="column">
             <wp:posOffset>0</wp:posOffset>

</xml_diff>

<commit_message>
🎨 remplacer copie: [DREAL concernée] par la dreal en charge du projet (dépend de la région du projet)
</commit_message>
<xml_diff>
--- a/src/views/template/Modèle réponse Abandon après confirmation - dynamique.docx
+++ b/src/views/template/Modèle réponse Abandon après confirmation - dynamique.docx
@@ -1409,7 +1409,7 @@
           <w:szCs w:val="16"/>
           <w:highlight w:val="cyan"/>
         </w:rPr>
-        <w:t>Copie : [EDF OA / EDF SEI] ; [DREAL concernée] ; [CRE]</w:t>
+        <w:t>Copie : [EDF OA / EDF SEI] ; {#dreal}DREAL {dreal}{/dreal}{^dreal}DREAL concernée{/dreal} ; CRE</w:t>
       </w:r>
     </w:p>
     <w:sectPr>
@@ -1935,7 +1935,7 @@
     <w:r>
       <w:rPr/>
       <w:drawing>
-        <wp:anchor behindDoc="0" distT="0" distB="0" distL="0" distR="0" simplePos="0" locked="0" layoutInCell="0" allowOverlap="1" relativeHeight="2">
+        <wp:anchor behindDoc="1" distT="0" distB="0" distL="0" distR="0" simplePos="0" locked="0" layoutInCell="0" allowOverlap="1" relativeHeight="2">
           <wp:simplePos x="0" y="0"/>
           <wp:positionH relativeFrom="column">
             <wp:posOffset>0</wp:posOffset>

</xml_diff>